<commit_message>
Commited some updates for index and submission document
Updates made to my submission documents to capture the start of my project idea. Additionally added the beginnings to the Project idea to my index.html
</commit_message>
<xml_diff>
--- a/Submission Document - Word.docx
+++ b/Submission Document - Word.docx
@@ -50,15 +50,61 @@
       <w:r>
         <w:t xml:space="preserve"> </w:t>
       </w:r>
-      <w:r>
-        <w:t>https://github.com/derekgray91/MyIntroToIT-A1</w:t>
+      <w:hyperlink r:id="rId5" w:history="1">
+        <w:r>
+          <w:rPr>
+            <w:rStyle w:val="Hyperlink"/>
+          </w:rPr>
+          <w:t>https://github.com/derekgray91/MyIntroToIT-A1</w:t>
+        </w:r>
+      </w:hyperlink>
+      <w:r>
+        <w:t xml:space="preserve"> </w:t>
       </w:r>
       <w:r>
         <w:br/>
         <w:t xml:space="preserve">Website URL: </w:t>
       </w:r>
-      <w:r>
-        <w:t>https://derekgray91.github.io/MyIntroToIT-A1/</w:t>
+      <w:hyperlink r:id="rId6" w:history="1">
+        <w:r>
+          <w:rPr>
+            <w:rStyle w:val="Hyperlink"/>
+          </w:rPr>
+          <w:t>https://dere</w:t>
+        </w:r>
+        <w:r>
+          <w:rPr>
+            <w:rStyle w:val="Hyperlink"/>
+          </w:rPr>
+          <w:t>k</w:t>
+        </w:r>
+        <w:r>
+          <w:rPr>
+            <w:rStyle w:val="Hyperlink"/>
+          </w:rPr>
+          <w:t>gray91.githu</w:t>
+        </w:r>
+        <w:r>
+          <w:rPr>
+            <w:rStyle w:val="Hyperlink"/>
+          </w:rPr>
+          <w:t>b</w:t>
+        </w:r>
+        <w:r>
+          <w:rPr>
+            <w:rStyle w:val="Hyperlink"/>
+          </w:rPr>
+          <w:t>.io/MyIntroToIT-A1</w:t>
+        </w:r>
+        <w:r>
+          <w:rPr>
+            <w:rStyle w:val="Hyperlink"/>
+          </w:rPr>
+          <w:t>/</w:t>
+        </w:r>
+      </w:hyperlink>
+      <w:r>
+        <w:t xml:space="preserve"> </w:t>
       </w:r>
       <w:r>
         <w:br/>
@@ -107,7 +153,7 @@
                     </pic:cNvPicPr>
                   </pic:nvPicPr>
                   <pic:blipFill>
-                    <a:blip r:embed="rId5" cstate="print">
+                    <a:blip r:embed="rId7" cstate="print">
                       <a:extLst>
                         <a:ext uri="{28A0092B-C50C-407E-A947-70E740481C1C}">
                           <a14:useLocalDpi xmlns:a14="http://schemas.microsoft.com/office/drawing/2010/main" val="0"/>
@@ -191,7 +237,7 @@
                     </pic:cNvPicPr>
                   </pic:nvPicPr>
                   <pic:blipFill>
-                    <a:blip r:embed="rId6" cstate="print">
+                    <a:blip r:embed="rId8" cstate="print">
                       <a:extLst>
                         <a:ext uri="{28A0092B-C50C-407E-A947-70E740481C1C}">
                           <a14:useLocalDpi xmlns:a14="http://schemas.microsoft.com/office/drawing/2010/main" val="0"/>
@@ -289,7 +335,7 @@
       <w:r>
         <w:t xml:space="preserve">Ideal job link: </w:t>
       </w:r>
-      <w:hyperlink r:id="rId7" w:history="1">
+      <w:hyperlink r:id="rId9" w:history="1">
         <w:r>
           <w:rPr>
             <w:rStyle w:val="Hyperlink"/>
@@ -329,7 +375,7 @@
                     </pic:cNvPicPr>
                   </pic:nvPicPr>
                   <pic:blipFill>
-                    <a:blip r:embed="rId8">
+                    <a:blip r:embed="rId10">
                       <a:extLst>
                         <a:ext uri="{28A0092B-C50C-407E-A947-70E740481C1C}">
                           <a14:useLocalDpi xmlns:a14="http://schemas.microsoft.com/office/drawing/2010/main" val="0"/>
@@ -366,7 +412,15 @@
         <w:t>This role is for a Game Design Director</w:t>
       </w:r>
       <w:r>
-        <w:t xml:space="preserve"> who works as a conduit between the CEO and design team to guide their work to produce games ready to be enjoyed. This appeals to me because it combines two aspects of my life, IT and gaming. </w:t>
+        <w:t xml:space="preserve"> who works as a conduit between the CEO and design team to guide their work to produce games ready to be enjoyed. This appeals to me because it combines two aspects of my life, </w:t>
+      </w:r>
+      <w:proofErr w:type="gramStart"/>
+      <w:r>
+        <w:t>IT</w:t>
+      </w:r>
+      <w:proofErr w:type="gramEnd"/>
+      <w:r>
+        <w:t xml:space="preserve"> and gaming. </w:t>
       </w:r>
     </w:p>
     <w:p>
@@ -454,7 +508,7 @@
                     </pic:cNvPicPr>
                   </pic:nvPicPr>
                   <pic:blipFill>
-                    <a:blip r:embed="rId9" cstate="print">
+                    <a:blip r:embed="rId11" cstate="print">
                       <a:extLst>
                         <a:ext uri="{28A0092B-C50C-407E-A947-70E740481C1C}">
                           <a14:useLocalDpi xmlns:a14="http://schemas.microsoft.com/office/drawing/2010/main" val="0"/>
@@ -527,7 +581,7 @@
                     </pic:cNvPicPr>
                   </pic:nvPicPr>
                   <pic:blipFill>
-                    <a:blip r:embed="rId10" cstate="print">
+                    <a:blip r:embed="rId12" cstate="print">
                       <a:extLst>
                         <a:ext uri="{28A0092B-C50C-407E-A947-70E740481C1C}">
                           <a14:useLocalDpi xmlns:a14="http://schemas.microsoft.com/office/drawing/2010/main" val="0"/>
@@ -594,7 +648,7 @@
                     </pic:cNvPicPr>
                   </pic:nvPicPr>
                   <pic:blipFill>
-                    <a:blip r:embed="rId11">
+                    <a:blip r:embed="rId13">
                       <a:extLst>
                         <a:ext uri="{28A0092B-C50C-407E-A947-70E740481C1C}">
                           <a14:useLocalDpi xmlns:a14="http://schemas.microsoft.com/office/drawing/2010/main" val="0"/>
@@ -644,6 +698,64 @@
           <w:bCs/>
         </w:rPr>
         <w:t>Project Idea</w:t>
+      </w:r>
+    </w:p>
+    <w:p>
+      <w:pPr>
+        <w:rPr>
+          <w:b/>
+          <w:bCs/>
+        </w:rPr>
+      </w:pPr>
+      <w:r>
+        <w:rPr>
+          <w:b/>
+          <w:bCs/>
+        </w:rPr>
+        <w:t>Project Overview</w:t>
+      </w:r>
+    </w:p>
+    <w:p>
+      <w:r>
+        <w:t xml:space="preserve">I’d like to create a new website or page for the charity </w:t>
+      </w:r>
+      <w:proofErr w:type="spellStart"/>
+      <w:r>
+        <w:t>BrothersNBooks</w:t>
+      </w:r>
+      <w:proofErr w:type="spellEnd"/>
+      <w:r>
+        <w:t xml:space="preserve"> to use during their annual 5 Books in 50 days Read-A-Thon. This page would be used to allow participants to log the books they have </w:t>
+      </w:r>
+      <w:r>
+        <w:lastRenderedPageBreak/>
+        <w:t xml:space="preserve">read during the period, which would then collate with the lists their team has read and ultimately collate those lists into a master list which can be used to show numerous data points at the end of the read-a-thon to provide back to the </w:t>
+      </w:r>
+      <w:r>
+        <w:t xml:space="preserve">community. </w:t>
+      </w:r>
+      <w:proofErr w:type="gramStart"/>
+      <w:r>
+        <w:t>Additionally</w:t>
+      </w:r>
+      <w:proofErr w:type="gramEnd"/>
+      <w:r>
+        <w:t xml:space="preserve"> I would like to add in functionality to allow members to either write a short review, link to their amazon or good reads reviews, or both to allow other people reviewing to quickly decide whether it’s a book they’d enjoy.</w:t>
+      </w:r>
+    </w:p>
+    <w:p>
+      <w:pPr>
+        <w:rPr>
+          <w:b/>
+          <w:bCs/>
+        </w:rPr>
+      </w:pPr>
+      <w:r>
+        <w:rPr>
+          <w:b/>
+          <w:bCs/>
+        </w:rPr>
+        <w:t>Motivation</w:t>
       </w:r>
     </w:p>
     <w:sectPr>
@@ -1105,6 +1217,18 @@
       <w:shd w:val="clear" w:color="auto" w:fill="E1DFDD"/>
     </w:rPr>
   </w:style>
+  <w:style w:type="character" w:styleId="FollowedHyperlink">
+    <w:name w:val="FollowedHyperlink"/>
+    <w:basedOn w:val="DefaultParagraphFont"/>
+    <w:uiPriority w:val="99"/>
+    <w:semiHidden/>
+    <w:unhideWhenUsed/>
+    <w:rsid w:val="004D3230"/>
+    <w:rPr>
+      <w:color w:val="954F72" w:themeColor="followedHyperlink"/>
+      <w:u w:val="single"/>
+    </w:rPr>
+  </w:style>
 </w:styles>
 </file>
 

</xml_diff>

<commit_message>
Edits to submission and index
made adjustments and continued info for project idea
</commit_message>
<xml_diff>
--- a/Submission Document - Word.docx
+++ b/Submission Document - Word.docx
@@ -3,65 +3,111 @@
 <w:document xmlns:wpc="http://schemas.microsoft.com/office/word/2010/wordprocessingCanvas" xmlns:cx="http://schemas.microsoft.com/office/drawing/2014/chartex" xmlns:cx1="http://schemas.microsoft.com/office/drawing/2015/9/8/chartex" xmlns:cx2="http://schemas.microsoft.com/office/drawing/2015/10/21/chartex" xmlns:cx3="http://schemas.microsoft.com/office/drawing/2016/5/9/chartex" xmlns:cx4="http://schemas.microsoft.com/office/drawing/2016/5/10/chartex" xmlns:cx5="http://schemas.microsoft.com/office/drawing/2016/5/11/chartex" xmlns:cx6="http://schemas.microsoft.com/office/drawing/2016/5/12/chartex" xmlns:cx7="http://schemas.microsoft.com/office/drawing/2016/5/13/chartex" xmlns:cx8="http://schemas.microsoft.com/office/drawing/2016/5/14/chartex" xmlns:mc="http://schemas.openxmlformats.org/markup-compatibility/2006" xmlns:aink="http://schemas.microsoft.com/office/drawing/2016/ink" xmlns:am3d="http://schemas.microsoft.com/office/drawing/2017/model3d" xmlns:o="urn:schemas-microsoft-com:office:office" xmlns:oel="http://schemas.microsoft.com/office/2019/extlst" xmlns:r="http://schemas.openxmlformats.org/officeDocument/2006/relationships" xmlns:m="http://schemas.openxmlformats.org/officeDocument/2006/math" xmlns:v="urn:schemas-microsoft-com:vml" xmlns:wp14="http://schemas.microsoft.com/office/word/2010/wordprocessingDrawing" xmlns:wp="http://schemas.openxmlformats.org/drawingml/2006/wordprocessingDrawing" xmlns:w10="urn:schemas-microsoft-com:office:word" xmlns:w="http://schemas.openxmlformats.org/wordprocessingml/2006/main" xmlns:w14="http://schemas.microsoft.com/office/word/2010/wordml" xmlns:w15="http://schemas.microsoft.com/office/word/2012/wordml" xmlns:w16cex="http://schemas.microsoft.com/office/word/2018/wordml/cex" xmlns:w16cid="http://schemas.microsoft.com/office/word/2016/wordml/cid" xmlns:w16="http://schemas.microsoft.com/office/word/2018/wordml" xmlns:w16sdtdh="http://schemas.microsoft.com/office/word/2020/wordml/sdtdatahash" xmlns:w16se="http://schemas.microsoft.com/office/word/2015/wordml/symex" xmlns:wpg="http://schemas.microsoft.com/office/word/2010/wordprocessingGroup" xmlns:wpi="http://schemas.microsoft.com/office/word/2010/wordprocessingInk" xmlns:wne="http://schemas.microsoft.com/office/word/2006/wordml" xmlns:wps="http://schemas.microsoft.com/office/word/2010/wordprocessingShape" mc:Ignorable="w14 w15 w16se w16cid w16 w16cex w16sdtdh wp14">
   <w:body>
     <w:p>
-      <w:r>
+      <w:pPr>
+        <w:rPr>
+          <w:lang w:val="en-AU"/>
+        </w:rPr>
+      </w:pPr>
+      <w:r>
+        <w:rPr>
+          <w:lang w:val="en-AU"/>
+        </w:rPr>
         <w:t>Name: Derek Gray</w:t>
       </w:r>
       <w:r>
+        <w:rPr>
+          <w:lang w:val="en-AU"/>
+        </w:rPr>
         <w:br/>
         <w:t>Student Number:</w:t>
       </w:r>
       <w:r>
+        <w:rPr>
+          <w:lang w:val="en-AU"/>
+        </w:rPr>
         <w:t xml:space="preserve"> </w:t>
       </w:r>
       <w:r>
+        <w:rPr>
+          <w:lang w:val="en-AU"/>
+        </w:rPr>
         <w:t>S3813417</w:t>
       </w:r>
       <w:r>
+        <w:rPr>
+          <w:lang w:val="en-AU"/>
+        </w:rPr>
         <w:br/>
         <w:t>Student Email Address:</w:t>
       </w:r>
       <w:r>
+        <w:rPr>
+          <w:lang w:val="en-AU"/>
+        </w:rPr>
         <w:t xml:space="preserve"> </w:t>
       </w:r>
       <w:hyperlink r:id="rId4" w:history="1">
         <w:r>
           <w:rPr>
             <w:rStyle w:val="Hyperlink"/>
+            <w:lang w:val="en-AU"/>
           </w:rPr>
           <w:t>S3813417</w:t>
         </w:r>
         <w:r>
           <w:rPr>
             <w:rStyle w:val="Hyperlink"/>
+            <w:lang w:val="en-AU"/>
           </w:rPr>
           <w:t>@student.rmit.edu.au</w:t>
         </w:r>
       </w:hyperlink>
     </w:p>
     <w:p>
+      <w:pPr>
+        <w:rPr>
+          <w:lang w:val="en-AU"/>
+        </w:rPr>
+      </w:pPr>
       <w:proofErr w:type="spellStart"/>
       <w:r>
+        <w:rPr>
+          <w:lang w:val="en-AU"/>
+        </w:rPr>
         <w:t>GitHUB</w:t>
       </w:r>
       <w:proofErr w:type="spellEnd"/>
       <w:r>
+        <w:rPr>
+          <w:lang w:val="en-AU"/>
+        </w:rPr>
         <w:t xml:space="preserve"> URL:</w:t>
       </w:r>
       <w:r>
+        <w:rPr>
+          <w:lang w:val="en-AU"/>
+        </w:rPr>
         <w:t xml:space="preserve"> </w:t>
       </w:r>
       <w:hyperlink r:id="rId5" w:history="1">
         <w:r>
           <w:rPr>
             <w:rStyle w:val="Hyperlink"/>
+            <w:lang w:val="en-AU"/>
           </w:rPr>
           <w:t>https://github.com/derekgray91/MyIntroToIT-A1</w:t>
         </w:r>
       </w:hyperlink>
       <w:r>
+        <w:rPr>
+          <w:lang w:val="en-AU"/>
+        </w:rPr>
         <w:t xml:space="preserve"> </w:t>
       </w:r>
       <w:r>
+        <w:rPr>
+          <w:lang w:val="en-AU"/>
+        </w:rPr>
         <w:br/>
         <w:t xml:space="preserve">Website URL: </w:t>
       </w:r>
@@ -69,44 +115,56 @@
         <w:r>
           <w:rPr>
             <w:rStyle w:val="Hyperlink"/>
+            <w:lang w:val="en-AU"/>
           </w:rPr>
           <w:t>https://dere</w:t>
         </w:r>
         <w:r>
           <w:rPr>
             <w:rStyle w:val="Hyperlink"/>
+            <w:lang w:val="en-AU"/>
           </w:rPr>
           <w:t>k</w:t>
         </w:r>
         <w:r>
           <w:rPr>
             <w:rStyle w:val="Hyperlink"/>
+            <w:lang w:val="en-AU"/>
           </w:rPr>
           <w:t>gray91.githu</w:t>
         </w:r>
         <w:r>
           <w:rPr>
             <w:rStyle w:val="Hyperlink"/>
+            <w:lang w:val="en-AU"/>
           </w:rPr>
           <w:t>b</w:t>
         </w:r>
         <w:r>
           <w:rPr>
             <w:rStyle w:val="Hyperlink"/>
+            <w:lang w:val="en-AU"/>
           </w:rPr>
           <w:t>.io/MyIntroToIT-A1</w:t>
         </w:r>
         <w:r>
           <w:rPr>
             <w:rStyle w:val="Hyperlink"/>
+            <w:lang w:val="en-AU"/>
           </w:rPr>
           <w:t>/</w:t>
         </w:r>
       </w:hyperlink>
       <w:r>
+        <w:rPr>
+          <w:lang w:val="en-AU"/>
+        </w:rPr>
         <w:t xml:space="preserve"> </w:t>
       </w:r>
       <w:r>
+        <w:rPr>
+          <w:lang w:val="en-AU"/>
+        </w:rPr>
         <w:br/>
       </w:r>
     </w:p>
@@ -115,25 +173,41 @@
         <w:rPr>
           <w:b/>
           <w:bCs/>
-        </w:rPr>
-      </w:pPr>
-      <w:r>
-        <w:rPr>
-          <w:b/>
-          <w:bCs/>
+          <w:lang w:val="en-AU"/>
+        </w:rPr>
+      </w:pPr>
+      <w:r>
+        <w:rPr>
+          <w:b/>
+          <w:bCs/>
+          <w:lang w:val="en-AU"/>
         </w:rPr>
         <w:t>Personal Information</w:t>
       </w:r>
     </w:p>
     <w:p>
-      <w:r>
+      <w:pPr>
+        <w:rPr>
+          <w:lang w:val="en-AU"/>
+        </w:rPr>
+      </w:pPr>
+      <w:r>
+        <w:rPr>
+          <w:lang w:val="en-AU"/>
+        </w:rPr>
         <w:t>Hi, I’m Derek and you’ve decided to have a look at my profile. I was born and raised in Sydney Australia, with a strong influence from my Italian heritage. One of my major regrets from my childhood is not taking the time to learn to speak Italian. This means that outside of a smattering of words and phrases here and there, the only language I can speak is English.</w:t>
       </w:r>
     </w:p>
     <w:p>
+      <w:pPr>
+        <w:rPr>
+          <w:lang w:val="en-AU"/>
+        </w:rPr>
+      </w:pPr>
       <w:r>
         <w:rPr>
           <w:noProof/>
+          <w:lang w:val="en-AU"/>
         </w:rPr>
         <w:drawing>
           <wp:inline distT="0" distB="0" distL="0" distR="0" wp14:anchorId="4E5C137D" wp14:editId="51F07EB6">
@@ -186,37 +260,59 @@
       </w:r>
     </w:p>
     <w:p>
-      <w:r>
+      <w:pPr>
+        <w:rPr>
+          <w:lang w:val="en-AU"/>
+        </w:rPr>
+      </w:pPr>
+      <w:r>
+        <w:rPr>
+          <w:lang w:val="en-AU"/>
+        </w:rPr>
         <w:t xml:space="preserve">My past with studies has not been as complete as I would like it to have been. I dropped out of High School before completing my HSC, after which I joined the Australian Navy where I worked for nearly 10 years. After leaving I started working in the IT industry which has led me to </w:t>
       </w:r>
       <w:r>
+        <w:rPr>
+          <w:lang w:val="en-AU"/>
+        </w:rPr>
         <w:t>beginning my studies with a Bachelor of IT.</w:t>
       </w:r>
     </w:p>
     <w:p>
-      <w:r>
+      <w:pPr>
+        <w:rPr>
+          <w:lang w:val="en-AU"/>
+        </w:rPr>
+      </w:pPr>
+      <w:r>
+        <w:rPr>
+          <w:lang w:val="en-AU"/>
+        </w:rPr>
         <w:t>My current hobby of choic</w:t>
       </w:r>
       <w:r>
+        <w:rPr>
+          <w:lang w:val="en-AU"/>
+        </w:rPr>
         <w:t>e</w:t>
       </w:r>
       <w:r>
-        <w:t xml:space="preserve"> is building, painting, and conducting large scale war on my friends with Warhammer miniatures. I have 3 different armies over the major versions of Warhammer. Below you’ll see a picture of my </w:t>
-      </w:r>
-      <w:r>
-        <w:rPr>
-          <w:lang w:val="en-AU"/>
-        </w:rPr>
-        <w:t>favourite</w:t>
-      </w:r>
-      <w:r>
-        <w:t xml:space="preserve"> painted mini to date, it took me just over 7 hours over 3 days from beginning to end.</w:t>
-      </w:r>
-    </w:p>
-    <w:p>
+        <w:rPr>
+          <w:lang w:val="en-AU"/>
+        </w:rPr>
+        <w:t xml:space="preserve"> is building, painting, and conducting large scale war on my friends with Warhammer miniatures. I have 3 different armies over the major versions of Warhammer. Below you’ll see a picture of my favourite painted mini to date, it took me just over 7 hours over 3 days from beginning to end.</w:t>
+      </w:r>
+    </w:p>
+    <w:p>
+      <w:pPr>
+        <w:rPr>
+          <w:lang w:val="en-AU"/>
+        </w:rPr>
+      </w:pPr>
       <w:r>
         <w:rPr>
           <w:noProof/>
+          <w:lang w:val="en-AU"/>
         </w:rPr>
         <w:lastRenderedPageBreak/>
         <w:drawing>
@@ -269,93 +365,162 @@
         </w:drawing>
       </w:r>
     </w:p>
-    <w:p/>
-    <w:p>
-      <w:pPr>
-        <w:rPr>
-          <w:b/>
-          <w:bCs/>
-        </w:rPr>
-      </w:pPr>
-      <w:r>
-        <w:rPr>
-          <w:b/>
-          <w:bCs/>
+    <w:p>
+      <w:pPr>
+        <w:rPr>
+          <w:lang w:val="en-AU"/>
+        </w:rPr>
+      </w:pPr>
+    </w:p>
+    <w:p>
+      <w:pPr>
+        <w:rPr>
+          <w:b/>
+          <w:bCs/>
+          <w:lang w:val="en-AU"/>
+        </w:rPr>
+      </w:pPr>
+      <w:r>
+        <w:rPr>
+          <w:b/>
+          <w:bCs/>
+          <w:lang w:val="en-AU"/>
         </w:rPr>
         <w:t>Interest in IT</w:t>
       </w:r>
     </w:p>
     <w:p>
-      <w:r>
+      <w:pPr>
+        <w:rPr>
+          <w:lang w:val="en-AU"/>
+        </w:rPr>
+      </w:pPr>
+      <w:r>
+        <w:rPr>
+          <w:lang w:val="en-AU"/>
+        </w:rPr>
         <w:t xml:space="preserve">The beginnings of my interest </w:t>
       </w:r>
       <w:r>
+        <w:rPr>
+          <w:lang w:val="en-AU"/>
+        </w:rPr>
         <w:t xml:space="preserve">in IT </w:t>
       </w:r>
       <w:r>
+        <w:rPr>
+          <w:lang w:val="en-AU"/>
+        </w:rPr>
         <w:t>started at a young age with computer games mostly</w:t>
       </w:r>
       <w:r>
+        <w:rPr>
+          <w:lang w:val="en-AU"/>
+        </w:rPr>
         <w:t>, however it didn’t really become a passion until I neared the end of my time in the Navy. The thing that really sparked a desire to know more about IT came in the form of hardware. I had a PC that I used for gaming which was beginning to get old, so I decided to delve into the world of hardware and begin to lay the foundation to build a new PC. My current IT experience has come from completing a certificate 4 in IT and on the job training I’ve received as a part of my current role.</w:t>
       </w:r>
     </w:p>
     <w:p>
-      <w:r>
+      <w:pPr>
+        <w:rPr>
+          <w:lang w:val="en-AU"/>
+        </w:rPr>
+      </w:pPr>
+      <w:r>
+        <w:rPr>
+          <w:lang w:val="en-AU"/>
+        </w:rPr>
         <w:t xml:space="preserve">I chose to study at RMIT due to a previous foray into a Bachelor during my time in the </w:t>
       </w:r>
       <w:r>
+        <w:rPr>
+          <w:lang w:val="en-AU"/>
+        </w:rPr>
         <w:t>Navy and based on information provided to me by friends of mine who had studied there. All the information I had been provided indicated that RMIT was one of the best universities to study at if I wanted to complete a Bachelor of IT.</w:t>
       </w:r>
       <w:r>
+        <w:rPr>
+          <w:lang w:val="en-AU"/>
+        </w:rPr>
         <w:t xml:space="preserve"> </w:t>
       </w:r>
     </w:p>
     <w:p>
-      <w:r>
+      <w:pPr>
+        <w:rPr>
+          <w:lang w:val="en-AU"/>
+        </w:rPr>
+      </w:pPr>
+      <w:r>
+        <w:rPr>
+          <w:lang w:val="en-AU"/>
+        </w:rPr>
         <w:t>The biggest thing that I believe that I’m going to learn during my studies is just how little I know about IT. What I am very keen to learn however is more about programming. The small foray I’ve had into HTML and Python so far have sparked a desire to learn more inside my brain which.</w:t>
       </w:r>
     </w:p>
-    <w:p/>
-    <w:p>
-      <w:pPr>
-        <w:rPr>
-          <w:b/>
-          <w:bCs/>
-        </w:rPr>
-      </w:pPr>
-      <w:r>
-        <w:rPr>
-          <w:b/>
-          <w:bCs/>
+    <w:p>
+      <w:pPr>
+        <w:rPr>
+          <w:lang w:val="en-AU"/>
+        </w:rPr>
+      </w:pPr>
+    </w:p>
+    <w:p>
+      <w:pPr>
+        <w:rPr>
+          <w:b/>
+          <w:bCs/>
+          <w:lang w:val="en-AU"/>
+        </w:rPr>
+      </w:pPr>
+      <w:r>
+        <w:rPr>
+          <w:b/>
+          <w:bCs/>
+          <w:lang w:val="en-AU"/>
         </w:rPr>
         <w:t>Ideal Job</w:t>
       </w:r>
     </w:p>
     <w:p>
-      <w:r>
+      <w:pPr>
+        <w:rPr>
+          <w:lang w:val="en-AU"/>
+        </w:rPr>
+      </w:pPr>
+      <w:r>
+        <w:rPr>
+          <w:lang w:val="en-AU"/>
+        </w:rPr>
         <w:t xml:space="preserve">Ideal job link: </w:t>
       </w:r>
       <w:hyperlink r:id="rId9" w:history="1">
         <w:r>
           <w:rPr>
             <w:rStyle w:val="Hyperlink"/>
+            <w:lang w:val="en-AU"/>
           </w:rPr>
           <w:t>https://www.seek.com.au/job/58340059?type=standout#sol=3325f86c18bcd409db74f0fa280a83fdef08</w:t>
         </w:r>
         <w:r>
           <w:rPr>
             <w:rStyle w:val="Hyperlink"/>
+            <w:lang w:val="en-AU"/>
           </w:rPr>
           <w:lastRenderedPageBreak/>
           <w:t>157d</w:t>
         </w:r>
       </w:hyperlink>
       <w:r>
+        <w:rPr>
+          <w:lang w:val="en-AU"/>
+        </w:rPr>
         <w:br/>
       </w:r>
       <w:r>
         <w:rPr>
           <w:noProof/>
+          <w:lang w:val="en-AU"/>
         </w:rPr>
         <w:drawing>
           <wp:inline distT="0" distB="0" distL="0" distR="0" wp14:anchorId="2FD767D6" wp14:editId="7CDF10AF">
@@ -408,67 +573,142 @@
       </w:r>
     </w:p>
     <w:p>
-      <w:r>
+      <w:pPr>
+        <w:rPr>
+          <w:lang w:val="en-AU"/>
+        </w:rPr>
+      </w:pPr>
+      <w:r>
+        <w:rPr>
+          <w:lang w:val="en-AU"/>
+        </w:rPr>
         <w:t>This role is for a Game Design Director</w:t>
       </w:r>
       <w:r>
+        <w:rPr>
+          <w:lang w:val="en-AU"/>
+        </w:rPr>
         <w:t xml:space="preserve"> who works as a conduit between the CEO and design team to guide their work to produce games ready to be enjoyed. This appeals to me because it combines two aspects of my life, </w:t>
       </w:r>
       <w:proofErr w:type="gramStart"/>
       <w:r>
+        <w:rPr>
+          <w:lang w:val="en-AU"/>
+        </w:rPr>
         <w:t>IT</w:t>
       </w:r>
       <w:proofErr w:type="gramEnd"/>
       <w:r>
+        <w:rPr>
+          <w:lang w:val="en-AU"/>
+        </w:rPr>
         <w:t xml:space="preserve"> and gaming. </w:t>
       </w:r>
     </w:p>
     <w:p>
-      <w:r>
+      <w:pPr>
+        <w:rPr>
+          <w:lang w:val="en-AU"/>
+        </w:rPr>
+      </w:pPr>
+      <w:r>
+        <w:rPr>
+          <w:lang w:val="en-AU"/>
+        </w:rPr>
         <w:t>This role has an emphasis on the higher end level of game developing, even to the point of no longer specifically being on tools rather focusing on keeping the developer teams focused with goals and ensuring everything is kept on track. As such, essential skills for</w:t>
       </w:r>
       <w:r>
+        <w:rPr>
+          <w:lang w:val="en-AU"/>
+        </w:rPr>
         <w:t xml:space="preserve"> this role include prior experience in game development, a strong leadership ability and someone who has excellent communication skills. </w:t>
       </w:r>
       <w:r>
+        <w:rPr>
+          <w:lang w:val="en-AU"/>
+        </w:rPr>
         <w:t xml:space="preserve">This role also has a high desire for an applicant with an </w:t>
       </w:r>
       <w:r>
+        <w:rPr>
+          <w:lang w:val="en-AU"/>
+        </w:rPr>
         <w:t>in-depth</w:t>
       </w:r>
       <w:r>
+        <w:rPr>
+          <w:lang w:val="en-AU"/>
+        </w:rPr>
         <w:t xml:space="preserve"> knowledge of the Unreal and/or Unity engines</w:t>
       </w:r>
       <w:r>
+        <w:rPr>
+          <w:lang w:val="en-AU"/>
+        </w:rPr>
         <w:t>, which is understandable.</w:t>
       </w:r>
     </w:p>
     <w:p>
-      <w:r>
+      <w:pPr>
+        <w:rPr>
+          <w:lang w:val="en-AU"/>
+        </w:rPr>
+      </w:pPr>
+      <w:r>
+        <w:rPr>
+          <w:lang w:val="en-AU"/>
+        </w:rPr>
         <w:t xml:space="preserve">This is a role which is quite a way outside of my current experience. My time in the Australian Navy has </w:t>
       </w:r>
       <w:r>
+        <w:rPr>
+          <w:lang w:val="en-AU"/>
+        </w:rPr>
         <w:t>provided</w:t>
       </w:r>
       <w:r>
+        <w:rPr>
+          <w:lang w:val="en-AU"/>
+        </w:rPr>
         <w:t xml:space="preserve"> me the opportunity to develop robust communication and leadership skills. As such, the path towards this role will take time, however completing my Bachelor is the first step towards gaining a greater understanding of IT and more specifically programming. </w:t>
       </w:r>
       <w:r>
+        <w:rPr>
+          <w:lang w:val="en-AU"/>
+        </w:rPr>
         <w:t xml:space="preserve">After completing this a good step would be to </w:t>
       </w:r>
       <w:r>
+        <w:rPr>
+          <w:lang w:val="en-AU"/>
+        </w:rPr>
         <w:t>investigate</w:t>
       </w:r>
       <w:r>
+        <w:rPr>
+          <w:lang w:val="en-AU"/>
+        </w:rPr>
         <w:t xml:space="preserve"> game design roles that are available, preferably something in the junior developer role to give me the opportunity to immerse myself in the development atmosphere.</w:t>
       </w:r>
     </w:p>
-    <w:p/>
-    <w:p>
-      <w:r>
-        <w:rPr>
-          <w:b/>
-          <w:bCs/>
+    <w:p>
+      <w:pPr>
+        <w:rPr>
+          <w:lang w:val="en-AU"/>
+        </w:rPr>
+      </w:pPr>
+    </w:p>
+    <w:p>
+      <w:pPr>
+        <w:rPr>
+          <w:lang w:val="en-AU"/>
+        </w:rPr>
+      </w:pPr>
+      <w:r>
+        <w:rPr>
+          <w:b/>
+          <w:bCs/>
+          <w:lang w:val="en-AU"/>
         </w:rPr>
         <w:lastRenderedPageBreak/>
         <w:t>Personal Profile</w:t>
@@ -477,18 +717,26 @@
         <w:rPr>
           <w:b/>
           <w:bCs/>
+          <w:lang w:val="en-AU"/>
         </w:rPr>
         <w:br/>
       </w:r>
       <w:r>
+        <w:rPr>
+          <w:lang w:val="en-AU"/>
+        </w:rPr>
         <w:t>Myers-Briggs Result</w:t>
       </w:r>
       <w:r>
+        <w:rPr>
+          <w:lang w:val="en-AU"/>
+        </w:rPr>
         <w:br/>
       </w:r>
       <w:r>
         <w:rPr>
           <w:noProof/>
+          <w:lang w:val="en-AU"/>
         </w:rPr>
         <w:drawing>
           <wp:inline distT="0" distB="0" distL="0" distR="0" wp14:anchorId="7DF9D50D" wp14:editId="3C2CCA74">
@@ -541,27 +789,53 @@
       </w:r>
     </w:p>
     <w:p>
-      <w:r>
+      <w:pPr>
+        <w:rPr>
+          <w:lang w:val="en-AU"/>
+        </w:rPr>
+      </w:pPr>
+      <w:r>
+        <w:rPr>
+          <w:lang w:val="en-AU"/>
+        </w:rPr>
         <w:t xml:space="preserve">The results of this test tell me that I am a </w:t>
       </w:r>
       <w:r>
+        <w:rPr>
+          <w:lang w:val="en-AU"/>
+        </w:rPr>
         <w:t>self-confident</w:t>
       </w:r>
       <w:r>
+        <w:rPr>
+          <w:lang w:val="en-AU"/>
+        </w:rPr>
         <w:t xml:space="preserve"> person who is mildly introverted and is somewhat observant. This tells me that I may not necessarily be the best person to put forward into a leadership position as a part of a team. Taking this into account I would actively be seeking someone who is more extraverted and intuitive than I am to shore up some of the areas that I am not necessarily as strong in.</w:t>
       </w:r>
     </w:p>
     <w:p>
-      <w:r>
+      <w:pPr>
+        <w:rPr>
+          <w:lang w:val="en-AU"/>
+        </w:rPr>
+      </w:pPr>
+      <w:r>
+        <w:rPr>
+          <w:lang w:val="en-AU"/>
+        </w:rPr>
         <w:lastRenderedPageBreak/>
         <w:t>Learning Style</w:t>
       </w:r>
       <w:r>
+        <w:rPr>
+          <w:lang w:val="en-AU"/>
+        </w:rPr>
         <w:br/>
       </w:r>
       <w:r>
         <w:rPr>
           <w:noProof/>
+          <w:lang w:val="en-AU"/>
         </w:rPr>
         <w:drawing>
           <wp:inline distT="0" distB="0" distL="0" distR="0" wp14:anchorId="335B0A57" wp14:editId="6AB1EF4C">
@@ -614,21 +888,59 @@
       </w:r>
     </w:p>
     <w:p>
-      <w:r>
-        <w:t>This test confirms my prior thought of being a hands-on learner, however it is new that auditory is just as helpful to me. This suggests that in a team environment I’m likely to be more hands on with my learning, whilst also potentially listening along. Taking this into account when forming a team, it would behoove me to find other people who are similarly hands on, and people who are able to teach by providing those tactile options.</w:t>
-      </w:r>
-    </w:p>
-    <w:p>
-      <w:r>
+      <w:pPr>
+        <w:rPr>
+          <w:lang w:val="en-AU"/>
+        </w:rPr>
+      </w:pPr>
+      <w:r>
+        <w:rPr>
+          <w:lang w:val="en-AU"/>
+        </w:rPr>
+        <w:t xml:space="preserve">This test confirms my prior thought of being a hands-on learner, however it is new that auditory is just as helpful to me. This suggests that in a team environment I’m likely to be more hands on with my learning, whilst also potentially listening along. Taking this into account when forming a team, it would </w:t>
+      </w:r>
+      <w:r>
+        <w:rPr>
+          <w:lang w:val="en-AU"/>
+        </w:rPr>
+        <w:t>be</w:t>
+      </w:r>
+      <w:r>
+        <w:rPr>
+          <w:lang w:val="en-AU"/>
+        </w:rPr>
+        <w:t>nefit</w:t>
+      </w:r>
+      <w:r>
+        <w:rPr>
+          <w:lang w:val="en-AU"/>
+        </w:rPr>
+        <w:t xml:space="preserve"> me to find other people who are similarly hands on, and people who are able to teach by providing those tactile options.</w:t>
+      </w:r>
+    </w:p>
+    <w:p>
+      <w:pPr>
+        <w:rPr>
+          <w:lang w:val="en-AU"/>
+        </w:rPr>
+      </w:pPr>
+      <w:r>
+        <w:rPr>
+          <w:lang w:val="en-AU"/>
+        </w:rPr>
         <w:lastRenderedPageBreak/>
         <w:t>Big 5 Personality Test</w:t>
       </w:r>
       <w:r>
+        <w:rPr>
+          <w:lang w:val="en-AU"/>
+        </w:rPr>
         <w:br/>
       </w:r>
       <w:r>
         <w:rPr>
           <w:noProof/>
+          <w:lang w:val="en-AU"/>
         </w:rPr>
         <w:drawing>
           <wp:inline distT="0" distB="0" distL="0" distR="0" wp14:anchorId="6B1C5EA2" wp14:editId="28FAE30C">
@@ -680,22 +992,33 @@
         </w:drawing>
       </w:r>
       <w:r>
+        <w:rPr>
+          <w:lang w:val="en-AU"/>
+        </w:rPr>
         <w:br/>
         <w:t>This test helps to solidify results from the Myers-Briggs test by echoing roughly the same level of introversion. Having a decent level of conscientiousness and agreeableness would likely mean I would end up in a position of being a diplomatic role within the team. These same traits however may mean that it is more uncomfortable for me to be the bearer or bad news, which again echoes my thoughts previously that a leadership role may not necessarily be the best fit for me, at least currently.</w:t>
       </w:r>
     </w:p>
-    <w:p/>
-    <w:p>
-      <w:pPr>
-        <w:rPr>
-          <w:b/>
-          <w:bCs/>
-        </w:rPr>
-      </w:pPr>
-      <w:r>
-        <w:rPr>
-          <w:b/>
-          <w:bCs/>
+    <w:p>
+      <w:pPr>
+        <w:rPr>
+          <w:lang w:val="en-AU"/>
+        </w:rPr>
+      </w:pPr>
+    </w:p>
+    <w:p>
+      <w:pPr>
+        <w:rPr>
+          <w:b/>
+          <w:bCs/>
+          <w:lang w:val="en-AU"/>
+        </w:rPr>
+      </w:pPr>
+      <w:r>
+        <w:rPr>
+          <w:b/>
+          <w:bCs/>
+          <w:lang w:val="en-AU"/>
         </w:rPr>
         <w:t>Project Idea</w:t>
       </w:r>
@@ -705,41 +1028,67 @@
         <w:rPr>
           <w:b/>
           <w:bCs/>
-        </w:rPr>
-      </w:pPr>
-      <w:r>
-        <w:rPr>
-          <w:b/>
-          <w:bCs/>
+          <w:lang w:val="en-AU"/>
+        </w:rPr>
+      </w:pPr>
+      <w:r>
+        <w:rPr>
+          <w:b/>
+          <w:bCs/>
+          <w:lang w:val="en-AU"/>
         </w:rPr>
         <w:t>Project Overview</w:t>
       </w:r>
     </w:p>
     <w:p>
-      <w:r>
+      <w:pPr>
+        <w:rPr>
+          <w:lang w:val="en-AU"/>
+        </w:rPr>
+      </w:pPr>
+      <w:r>
+        <w:rPr>
+          <w:lang w:val="en-AU"/>
+        </w:rPr>
         <w:t xml:space="preserve">I’d like to create a new website or page for the charity </w:t>
       </w:r>
       <w:proofErr w:type="spellStart"/>
       <w:r>
+        <w:rPr>
+          <w:lang w:val="en-AU"/>
+        </w:rPr>
         <w:t>BrothersNBooks</w:t>
       </w:r>
       <w:proofErr w:type="spellEnd"/>
       <w:r>
+        <w:rPr>
+          <w:lang w:val="en-AU"/>
+        </w:rPr>
         <w:t xml:space="preserve"> to use during their annual 5 Books in 50 days Read-A-Thon. This page would be used to allow participants to log the books they have </w:t>
       </w:r>
       <w:r>
+        <w:rPr>
+          <w:lang w:val="en-AU"/>
+        </w:rPr>
         <w:lastRenderedPageBreak/>
         <w:t xml:space="preserve">read during the period, which would then collate with the lists their team has read and ultimately collate those lists into a master list which can be used to show numerous data points at the end of the read-a-thon to provide back to the </w:t>
       </w:r>
       <w:r>
+        <w:rPr>
+          <w:lang w:val="en-AU"/>
+        </w:rPr>
         <w:t xml:space="preserve">community. </w:t>
       </w:r>
-      <w:proofErr w:type="gramStart"/>
-      <w:r>
-        <w:t>Additionally</w:t>
-      </w:r>
-      <w:proofErr w:type="gramEnd"/>
-      <w:r>
+      <w:r>
+        <w:rPr>
+          <w:lang w:val="en-AU"/>
+        </w:rPr>
+        <w:t>Additionally,</w:t>
+      </w:r>
+      <w:r>
+        <w:rPr>
+          <w:lang w:val="en-AU"/>
+        </w:rPr>
         <w:t xml:space="preserve"> I would like to add in functionality to allow members to either write a short review, link to their amazon or good reads reviews, or both to allow other people reviewing to quickly decide whether it’s a book they’d enjoy.</w:t>
       </w:r>
     </w:p>
@@ -748,14 +1097,165 @@
         <w:rPr>
           <w:b/>
           <w:bCs/>
-        </w:rPr>
-      </w:pPr>
-      <w:r>
-        <w:rPr>
-          <w:b/>
-          <w:bCs/>
+          <w:lang w:val="en-AU"/>
+        </w:rPr>
+      </w:pPr>
+      <w:r>
+        <w:rPr>
+          <w:b/>
+          <w:bCs/>
+          <w:lang w:val="en-AU"/>
         </w:rPr>
         <w:t>Motivation</w:t>
+      </w:r>
+    </w:p>
+    <w:p>
+      <w:pPr>
+        <w:rPr>
+          <w:lang w:val="en-AU"/>
+        </w:rPr>
+      </w:pPr>
+      <w:r>
+        <w:rPr>
+          <w:lang w:val="en-AU"/>
+        </w:rPr>
+        <w:t xml:space="preserve">Currently, </w:t>
+      </w:r>
+      <w:proofErr w:type="spellStart"/>
+      <w:r>
+        <w:rPr>
+          <w:lang w:val="en-AU"/>
+        </w:rPr>
+        <w:t>BrooksNBrothers</w:t>
+      </w:r>
+      <w:proofErr w:type="spellEnd"/>
+      <w:r>
+        <w:rPr>
+          <w:lang w:val="en-AU"/>
+        </w:rPr>
+        <w:t xml:space="preserve"> website for their read-a-thon is essentially a GoFundMe page. This currently limits the functionality of the readers, and those who choose to donate to them, to create and showcase a list of the books they’ve read in an easy format. It is possible for them to write them in comments, but ultimately this is a somewhat clunky way of doing it and it gets lost down wherever the comments reside on the page. This is a passion project for me as </w:t>
+      </w:r>
+      <w:proofErr w:type="spellStart"/>
+      <w:r>
+        <w:rPr>
+          <w:lang w:val="en-AU"/>
+        </w:rPr>
+        <w:t>BooksNBrothers</w:t>
+      </w:r>
+      <w:proofErr w:type="spellEnd"/>
+      <w:r>
+        <w:rPr>
+          <w:lang w:val="en-AU"/>
+        </w:rPr>
+        <w:t xml:space="preserve"> actively use the money raised from these events to support Veterans and active serving defence members in Australia.</w:t>
+      </w:r>
+    </w:p>
+    <w:p>
+      <w:pPr>
+        <w:rPr>
+          <w:lang w:val="en-AU"/>
+        </w:rPr>
+      </w:pPr>
+      <w:r>
+        <w:rPr>
+          <w:b/>
+          <w:bCs/>
+          <w:lang w:val="en-AU"/>
+        </w:rPr>
+        <w:t>Description</w:t>
+      </w:r>
+    </w:p>
+    <w:p>
+      <w:pPr>
+        <w:rPr>
+          <w:b/>
+          <w:bCs/>
+          <w:lang w:val="en-AU"/>
+        </w:rPr>
+      </w:pPr>
+    </w:p>
+    <w:p>
+      <w:pPr>
+        <w:rPr>
+          <w:b/>
+          <w:bCs/>
+          <w:lang w:val="en-AU"/>
+        </w:rPr>
+      </w:pPr>
+      <w:r>
+        <w:rPr>
+          <w:b/>
+          <w:bCs/>
+          <w:lang w:val="en-AU"/>
+        </w:rPr>
+        <w:t>Tools and Technologies</w:t>
+      </w:r>
+    </w:p>
+    <w:p>
+      <w:pPr>
+        <w:rPr>
+          <w:lang w:val="en-AU"/>
+        </w:rPr>
+      </w:pPr>
+      <w:r>
+        <w:rPr>
+          <w:lang w:val="en-AU"/>
+        </w:rPr>
+        <w:t>The main tools that will be required for this are very similar to this project. An application to write your code in, which could be any of a number such as Sublime Text, Atom or VSC. Utilising GitHub for a central depository and workspace for everyone involved would also be an extremely useful and integral part of this project.</w:t>
+      </w:r>
+    </w:p>
+    <w:p>
+      <w:pPr>
+        <w:rPr>
+          <w:b/>
+          <w:bCs/>
+          <w:lang w:val="en-AU"/>
+        </w:rPr>
+      </w:pPr>
+      <w:r>
+        <w:rPr>
+          <w:b/>
+          <w:bCs/>
+          <w:lang w:val="en-AU"/>
+        </w:rPr>
+        <w:t>Skills Required</w:t>
+      </w:r>
+    </w:p>
+    <w:p>
+      <w:pPr>
+        <w:rPr>
+          <w:lang w:val="en-AU"/>
+        </w:rPr>
+      </w:pPr>
+    </w:p>
+    <w:p>
+      <w:pPr>
+        <w:rPr>
+          <w:b/>
+          <w:bCs/>
+          <w:lang w:val="en-AU"/>
+        </w:rPr>
+      </w:pPr>
+      <w:r>
+        <w:rPr>
+          <w:b/>
+          <w:bCs/>
+          <w:lang w:val="en-AU"/>
+        </w:rPr>
+        <w:t>Outcome</w:t>
+      </w:r>
+    </w:p>
+    <w:p>
+      <w:pPr>
+        <w:rPr>
+          <w:lang w:val="en-AU"/>
+        </w:rPr>
+      </w:pPr>
+      <w:r>
+        <w:rPr>
+          <w:lang w:val="en-AU"/>
+        </w:rPr>
+        <w:t xml:space="preserve"> </w:t>
       </w:r>
     </w:p>
     <w:sectPr>

</xml_diff>

<commit_message>
editing project in index
input all the raw data for the project within index.html
</commit_message>
<xml_diff>
--- a/Submission Document - Word.docx
+++ b/Submission Document - Word.docx
@@ -46,7 +46,7 @@
         </w:rPr>
         <w:t xml:space="preserve"> </w:t>
       </w:r>
-      <w:hyperlink r:id="rId4" w:history="1">
+      <w:hyperlink r:id="rId5" w:history="1">
         <w:r>
           <w:rPr>
             <w:rStyle w:val="Hyperlink"/>
@@ -89,7 +89,7 @@
         </w:rPr>
         <w:t xml:space="preserve"> </w:t>
       </w:r>
-      <w:hyperlink r:id="rId5" w:history="1">
+      <w:hyperlink r:id="rId6" w:history="1">
         <w:r>
           <w:rPr>
             <w:rStyle w:val="Hyperlink"/>
@@ -111,7 +111,7 @@
         <w:br/>
         <w:t xml:space="preserve">Website URL: </w:t>
       </w:r>
-      <w:hyperlink r:id="rId6" w:history="1">
+      <w:hyperlink r:id="rId7" w:history="1">
         <w:r>
           <w:rPr>
             <w:rStyle w:val="Hyperlink"/>
@@ -227,7 +227,7 @@
                     </pic:cNvPicPr>
                   </pic:nvPicPr>
                   <pic:blipFill>
-                    <a:blip r:embed="rId7" cstate="print">
+                    <a:blip r:embed="rId8" cstate="print">
                       <a:extLst>
                         <a:ext uri="{28A0092B-C50C-407E-A947-70E740481C1C}">
                           <a14:useLocalDpi xmlns:a14="http://schemas.microsoft.com/office/drawing/2010/main" val="0"/>
@@ -333,7 +333,7 @@
                     </pic:cNvPicPr>
                   </pic:nvPicPr>
                   <pic:blipFill>
-                    <a:blip r:embed="rId8" cstate="print">
+                    <a:blip r:embed="rId9" cstate="print">
                       <a:extLst>
                         <a:ext uri="{28A0092B-C50C-407E-A947-70E740481C1C}">
                           <a14:useLocalDpi xmlns:a14="http://schemas.microsoft.com/office/drawing/2010/main" val="0"/>
@@ -494,7 +494,7 @@
         </w:rPr>
         <w:t xml:space="preserve">Ideal job link: </w:t>
       </w:r>
-      <w:hyperlink r:id="rId9" w:history="1">
+      <w:hyperlink r:id="rId10" w:history="1">
         <w:r>
           <w:rPr>
             <w:rStyle w:val="Hyperlink"/>
@@ -540,7 +540,7 @@
                     </pic:cNvPicPr>
                   </pic:nvPicPr>
                   <pic:blipFill>
-                    <a:blip r:embed="rId10">
+                    <a:blip r:embed="rId11">
                       <a:extLst>
                         <a:ext uri="{28A0092B-C50C-407E-A947-70E740481C1C}">
                           <a14:useLocalDpi xmlns:a14="http://schemas.microsoft.com/office/drawing/2010/main" val="0"/>
@@ -756,7 +756,7 @@
                     </pic:cNvPicPr>
                   </pic:nvPicPr>
                   <pic:blipFill>
-                    <a:blip r:embed="rId11" cstate="print">
+                    <a:blip r:embed="rId12" cstate="print">
                       <a:extLst>
                         <a:ext uri="{28A0092B-C50C-407E-A947-70E740481C1C}">
                           <a14:useLocalDpi xmlns:a14="http://schemas.microsoft.com/office/drawing/2010/main" val="0"/>
@@ -855,7 +855,7 @@
                     </pic:cNvPicPr>
                   </pic:nvPicPr>
                   <pic:blipFill>
-                    <a:blip r:embed="rId12" cstate="print">
+                    <a:blip r:embed="rId13" cstate="print">
                       <a:extLst>
                         <a:ext uri="{28A0092B-C50C-407E-A947-70E740481C1C}">
                           <a14:useLocalDpi xmlns:a14="http://schemas.microsoft.com/office/drawing/2010/main" val="0"/>
@@ -960,7 +960,7 @@
                     </pic:cNvPicPr>
                   </pic:nvPicPr>
                   <pic:blipFill>
-                    <a:blip r:embed="rId13">
+                    <a:blip r:embed="rId14">
                       <a:extLst>
                         <a:ext uri="{28A0092B-C50C-407E-A947-70E740481C1C}">
                           <a14:useLocalDpi xmlns:a14="http://schemas.microsoft.com/office/drawing/2010/main" val="0"/>
@@ -1162,13 +1162,6 @@
           <w:lang w:val="en-AU"/>
         </w:rPr>
       </w:pPr>
-    </w:p>
-    <w:p>
-      <w:pPr>
-        <w:rPr>
-          <w:lang w:val="en-AU"/>
-        </w:rPr>
-      </w:pPr>
       <w:r>
         <w:rPr>
           <w:b/>
@@ -1282,6 +1275,12 @@
         </w:rPr>
         <w:t>The main tools that will be required for this are very similar to this project. An application to write your code in, which could be any of a number such as Sublime Text, Atom or VSC. Utilising GitHub for a central depository and workspace for everyone involved would also be an extremely useful and integral part of this project.</w:t>
       </w:r>
+      <w:r>
+        <w:rPr>
+          <w:lang w:val="en-AU"/>
+        </w:rPr>
+        <w:t xml:space="preserve"> Utilising coding examples provided by W3 Schools will also be immensely helpful to ensure code for the input form sections are correctly input.</w:t>
+      </w:r>
     </w:p>
     <w:p>
       <w:pPr>
@@ -1316,14 +1315,14 @@
         <w:rPr>
           <w:lang w:val="en-AU"/>
         </w:rPr>
-        <w:t xml:space="preserve">HTML code will be most of the skills required to complete this project at </w:t>
+        <w:t xml:space="preserve">HTML code will be most of the skills required to complete this project at its most basic level. HTML CSS will be heavily used to ensure all the colours and styles utilised are in </w:t>
       </w:r>
       <w:r>
         <w:rPr>
           <w:lang w:val="en-AU"/>
         </w:rPr>
         <w:lastRenderedPageBreak/>
-        <w:t xml:space="preserve">its most basic level. HTML CSS will be heavily used to ensure all the colours and styles utilised are in keeping with the current </w:t>
+        <w:t xml:space="preserve">keeping with the current </w:t>
       </w:r>
       <w:r>
         <w:rPr>
@@ -1349,14 +1348,12 @@
         </w:rPr>
         <w:t xml:space="preserve">as everything could be accomplished with somewhat simple HTML coding experience and </w:t>
       </w:r>
-      <w:proofErr w:type="gramStart"/>
-      <w:r>
-        <w:rPr>
-          <w:lang w:val="en-AU"/>
-        </w:rPr>
-        <w:t>all of</w:t>
-      </w:r>
-      <w:proofErr w:type="gramEnd"/>
+      <w:r>
+        <w:rPr>
+          <w:lang w:val="en-AU"/>
+        </w:rPr>
+        <w:t>all</w:t>
+      </w:r>
       <w:r>
         <w:rPr>
           <w:lang w:val="en-AU"/>
@@ -2179,4 +2176,16 @@
     </a:ext>
   </a:extLst>
 </a:theme>
+</file>
+
+<file path=customXml/item1.xml><?xml version="1.0" encoding="utf-8"?>
+<b:Sources xmlns:b="http://schemas.openxmlformats.org/officeDocument/2006/bibliography" xmlns="http://schemas.openxmlformats.org/officeDocument/2006/bibliography" SelectedStyle="\APASixthEditionOfficeOnline.xsl" StyleName="APA" Version="6"/>
+</file>
+
+<file path=customXml/itemProps1.xml><?xml version="1.0" encoding="utf-8"?>
+<ds:datastoreItem xmlns:ds="http://schemas.openxmlformats.org/officeDocument/2006/customXml" ds:itemID="{CC25C3DF-FB83-4C68-AEA3-9F27B9E82894}">
+  <ds:schemaRefs>
+    <ds:schemaRef ds:uri="http://schemas.openxmlformats.org/officeDocument/2006/bibliography"/>
+  </ds:schemaRefs>
+</ds:datastoreItem>
 </file>
</xml_diff>